<commit_message>
add explanaiton for the table
</commit_message>
<xml_diff>
--- a/manuscript/Imputation.docx
+++ b/manuscript/Imputation.docx
@@ -234,7 +234,7 @@
       </w:r>
       <w:r>
         <w:rPr>
-          <w:rFonts w:ascii="ＭＳ ゴシック" w:eastAsia="ＭＳ ゴシック" w:hAnsi="ＭＳ ゴシック" w:cs="ＭＳ ゴシック" w:hint="eastAsia"/>
+          <w:rFonts w:ascii="MS Gothic" w:eastAsia="MS Gothic" w:hAnsi="MS Gothic" w:cs="MS Gothic" w:hint="eastAsia"/>
           <w:color w:val="222222"/>
           <w:sz w:val="20"/>
           <w:szCs w:val="20"/>
@@ -246,7 +246,7 @@
       <w:proofErr w:type="gramEnd"/>
       <w:r>
         <w:rPr>
-          <w:rFonts w:ascii="ＭＳ ゴシック" w:eastAsia="ＭＳ ゴシック" w:hAnsi="ＭＳ ゴシック" w:cs="ＭＳ ゴシック" w:hint="eastAsia"/>
+          <w:rFonts w:ascii="MS Gothic" w:eastAsia="MS Gothic" w:hAnsi="MS Gothic" w:cs="MS Gothic" w:hint="eastAsia"/>
           <w:color w:val="222222"/>
           <w:sz w:val="20"/>
           <w:szCs w:val="20"/>
@@ -550,7 +550,7 @@
       </w:r>
       <w:r>
         <w:rPr>
-          <w:rFonts w:ascii="ＭＳ ゴシック" w:eastAsia="ＭＳ ゴシック" w:hAnsi="ＭＳ ゴシック" w:cs="ＭＳ ゴシック" w:hint="eastAsia"/>
+          <w:rFonts w:ascii="MS Gothic" w:eastAsia="MS Gothic" w:hAnsi="MS Gothic" w:cs="MS Gothic" w:hint="eastAsia"/>
           <w:color w:val="222222"/>
           <w:sz w:val="20"/>
           <w:szCs w:val="20"/>
@@ -3711,7 +3711,7 @@
         <w:pStyle w:val="HTMLPreformatted"/>
         <w:spacing w:line="240" w:lineRule="atLeast"/>
         <w:rPr>
-          <w:rFonts w:ascii="Consolas" w:eastAsiaTheme="minorEastAsia" w:hAnsi="Consolas" w:cs="Consolas" w:hint="eastAsia"/>
+          <w:rFonts w:ascii="Consolas" w:eastAsiaTheme="minorEastAsia" w:hAnsi="Consolas" w:cs="Consolas"/>
           <w:color w:val="333333"/>
           <w:sz w:val="18"/>
           <w:szCs w:val="18"/>
@@ -3777,7 +3777,7 @@
         <w:pStyle w:val="HTMLPreformatted"/>
         <w:spacing w:line="240" w:lineRule="atLeast"/>
         <w:rPr>
-          <w:rFonts w:ascii="Consolas" w:eastAsiaTheme="minorEastAsia" w:hAnsi="Consolas" w:cs="Consolas" w:hint="eastAsia"/>
+          <w:rFonts w:ascii="Consolas" w:eastAsiaTheme="minorEastAsia" w:hAnsi="Consolas" w:cs="Consolas"/>
           <w:color w:val="333333"/>
           <w:sz w:val="18"/>
           <w:szCs w:val="18"/>
@@ -4046,7 +4046,7 @@
         <w:pStyle w:val="HTMLPreformatted"/>
         <w:spacing w:line="240" w:lineRule="atLeast"/>
         <w:rPr>
-          <w:rFonts w:ascii="Consolas" w:hAnsi="Consolas" w:cs="Consolas" w:hint="eastAsia"/>
+          <w:rFonts w:ascii="Consolas" w:hAnsi="Consolas" w:cs="Consolas"/>
           <w:color w:val="333333"/>
           <w:sz w:val="18"/>
           <w:szCs w:val="18"/>
@@ -4169,7 +4169,7 @@
         <w:pStyle w:val="HTMLPreformatted"/>
         <w:spacing w:line="240" w:lineRule="atLeast"/>
         <w:rPr>
-          <w:rFonts w:ascii="Consolas" w:eastAsiaTheme="minorEastAsia" w:hAnsi="Consolas" w:cs="Consolas" w:hint="eastAsia"/>
+          <w:rFonts w:ascii="Consolas" w:eastAsiaTheme="minorEastAsia" w:hAnsi="Consolas" w:cs="Consolas"/>
           <w:color w:val="333333"/>
           <w:sz w:val="18"/>
           <w:szCs w:val="18"/>
@@ -4181,12 +4181,21 @@
         <w:pStyle w:val="HTMLPreformatted"/>
         <w:spacing w:line="240" w:lineRule="atLeast"/>
         <w:rPr>
+          <w:rFonts w:ascii="Consolas" w:eastAsiaTheme="minorEastAsia" w:hAnsi="Consolas" w:cs="Consolas"/>
+          <w:color w:val="333333"/>
+          <w:sz w:val="18"/>
+          <w:szCs w:val="18"/>
+        </w:rPr>
+      </w:pPr>
+      <w:r>
+        <w:rPr>
           <w:rFonts w:ascii="Consolas" w:eastAsiaTheme="minorEastAsia" w:hAnsi="Consolas" w:cs="Consolas" w:hint="eastAsia"/>
           <w:color w:val="333333"/>
           <w:sz w:val="18"/>
           <w:szCs w:val="18"/>
         </w:rPr>
-      </w:pPr>
+        <w:t>そして以下のコマンドが欠損を補完する部分である。</w:t>
+      </w:r>
       <w:r>
         <w:rPr>
           <w:rFonts w:ascii="Consolas" w:eastAsiaTheme="minorEastAsia" w:hAnsi="Consolas" w:cs="Consolas" w:hint="eastAsia"/>
@@ -4194,7 +4203,16 @@
           <w:sz w:val="18"/>
           <w:szCs w:val="18"/>
         </w:rPr>
-        <w:t>そして以下のコマンドが欠損を補完する部分である。</w:t>
+        <w:t>ここでは学歴</w:t>
+      </w:r>
+      <w:r>
+        <w:rPr>
+          <w:rFonts w:ascii="Consolas" w:eastAsiaTheme="minorEastAsia" w:hAnsi="Consolas" w:cs="Consolas"/>
+          <w:color w:val="333333"/>
+          <w:sz w:val="18"/>
+          <w:szCs w:val="18"/>
+        </w:rPr>
+        <w:t>(Q3)</w:t>
       </w:r>
       <w:r>
         <w:rPr>
@@ -4203,7 +4221,7 @@
           <w:sz w:val="18"/>
           <w:szCs w:val="18"/>
         </w:rPr>
-        <w:t>ここでは学歴</w:t>
+        <w:t>と収入</w:t>
       </w:r>
       <w:r>
         <w:rPr>
@@ -4212,7 +4230,7 @@
           <w:sz w:val="18"/>
           <w:szCs w:val="18"/>
         </w:rPr>
-        <w:t>(Q3)</w:t>
+        <w:t>(Q6)</w:t>
       </w:r>
       <w:r>
         <w:rPr>
@@ -4221,16 +4239,7 @@
           <w:sz w:val="18"/>
           <w:szCs w:val="18"/>
         </w:rPr>
-        <w:t>と収入</w:t>
-      </w:r>
-      <w:r>
-        <w:rPr>
-          <w:rFonts w:ascii="Consolas" w:eastAsiaTheme="minorEastAsia" w:hAnsi="Consolas" w:cs="Consolas"/>
-          <w:color w:val="333333"/>
-          <w:sz w:val="18"/>
-          <w:szCs w:val="18"/>
-        </w:rPr>
-        <w:t>(Q6)</w:t>
+        <w:t>を順序変数とみな</w:t>
       </w:r>
       <w:r>
         <w:rPr>
@@ -4239,8 +4248,131 @@
           <w:sz w:val="18"/>
           <w:szCs w:val="18"/>
         </w:rPr>
-        <w:t>を順序変数とみな</w:t>
-      </w:r>
+        <w:t>す２行目の</w:t>
+      </w:r>
+      <w:r>
+        <w:rPr>
+          <w:rFonts w:ascii="Consolas" w:hAnsi="Consolas" w:cs="Consolas"/>
+          <w:color w:val="333333"/>
+          <w:sz w:val="18"/>
+          <w:szCs w:val="18"/>
+        </w:rPr>
+        <w:t xml:space="preserve"> </w:t>
+      </w:r>
+      <w:r>
+        <w:rPr>
+          <w:rFonts w:ascii="Consolas" w:hAnsi="Consolas" w:cs="Consolas"/>
+          <w:color w:val="333333"/>
+          <w:sz w:val="18"/>
+          <w:szCs w:val="18"/>
+        </w:rPr>
+        <w:t>(</w:t>
+      </w:r>
+      <w:proofErr w:type="spellStart"/>
+      <w:r>
+        <w:rPr>
+          <w:rFonts w:ascii="Consolas" w:hAnsi="Consolas" w:cs="Consolas"/>
+          <w:color w:val="333333"/>
+          <w:sz w:val="18"/>
+          <w:szCs w:val="18"/>
+        </w:rPr>
+        <w:t>ologit</w:t>
+      </w:r>
+      <w:proofErr w:type="spellEnd"/>
+      <w:r>
+        <w:rPr>
+          <w:rFonts w:ascii="Consolas" w:hAnsi="Consolas" w:cs="Consolas"/>
+          <w:color w:val="333333"/>
+          <w:sz w:val="18"/>
+          <w:szCs w:val="18"/>
+        </w:rPr>
+        <w:t xml:space="preserve"> , </w:t>
+      </w:r>
+      <w:proofErr w:type="spellStart"/>
+      <w:r>
+        <w:rPr>
+          <w:rFonts w:ascii="Consolas" w:hAnsi="Consolas" w:cs="Consolas"/>
+          <w:color w:val="333333"/>
+          <w:sz w:val="18"/>
+          <w:szCs w:val="18"/>
+        </w:rPr>
+        <w:t>ascontinuous</w:t>
+      </w:r>
+      <w:proofErr w:type="spellEnd"/>
+      <w:r>
+        <w:rPr>
+          <w:rFonts w:ascii="Consolas" w:hAnsi="Consolas" w:cs="Consolas"/>
+          <w:color w:val="333333"/>
+          <w:sz w:val="18"/>
+          <w:szCs w:val="18"/>
+        </w:rPr>
+        <w:t xml:space="preserve"> )  q3 q6 </w:t>
+      </w:r>
+      <w:r>
+        <w:rPr>
+          <w:rFonts w:asciiTheme="minorEastAsia" w:eastAsiaTheme="minorEastAsia" w:hAnsiTheme="minorEastAsia" w:cs="Consolas" w:hint="eastAsia"/>
+          <w:color w:val="333333"/>
+          <w:sz w:val="18"/>
+          <w:szCs w:val="18"/>
+        </w:rPr>
+        <w:t>というのは従属変数が</w:t>
+      </w:r>
+      <w:r>
+        <w:rPr>
+          <w:rFonts w:asciiTheme="minorEastAsia" w:eastAsiaTheme="minorEastAsia" w:hAnsiTheme="minorEastAsia" w:cs="Consolas"/>
+          <w:color w:val="333333"/>
+          <w:sz w:val="18"/>
+          <w:szCs w:val="18"/>
+        </w:rPr>
+        <w:t>Q3</w:t>
+      </w:r>
+      <w:r>
+        <w:rPr>
+          <w:rFonts w:asciiTheme="minorEastAsia" w:eastAsiaTheme="minorEastAsia" w:hAnsiTheme="minorEastAsia" w:cs="Consolas" w:hint="eastAsia"/>
+          <w:color w:val="333333"/>
+          <w:sz w:val="18"/>
+          <w:szCs w:val="18"/>
+        </w:rPr>
+        <w:t>もしくは</w:t>
+      </w:r>
+      <w:r>
+        <w:rPr>
+          <w:rFonts w:asciiTheme="minorEastAsia" w:eastAsiaTheme="minorEastAsia" w:hAnsiTheme="minorEastAsia" w:cs="Consolas"/>
+          <w:color w:val="333333"/>
+          <w:sz w:val="18"/>
+          <w:szCs w:val="18"/>
+        </w:rPr>
+        <w:t>Q6</w:t>
+      </w:r>
+      <w:r>
+        <w:rPr>
+          <w:rFonts w:asciiTheme="minorEastAsia" w:eastAsiaTheme="minorEastAsia" w:hAnsiTheme="minorEastAsia" w:cs="Consolas" w:hint="eastAsia"/>
+          <w:color w:val="333333"/>
+          <w:sz w:val="18"/>
+          <w:szCs w:val="18"/>
+        </w:rPr>
+        <w:t>で</w:t>
+      </w:r>
+      <w:r>
+        <w:rPr>
+          <w:rFonts w:asciiTheme="minorEastAsia" w:eastAsiaTheme="minorEastAsia" w:hAnsiTheme="minorEastAsia" w:cs="Consolas" w:hint="eastAsia"/>
+          <w:color w:val="333333"/>
+          <w:sz w:val="18"/>
+          <w:szCs w:val="18"/>
+        </w:rPr>
+        <w:t>補完のモデルは順序ロジットモデルを選択しているということである。オプションの</w:t>
+      </w:r>
+      <w:proofErr w:type="spellStart"/>
+      <w:r>
+        <w:rPr>
+          <w:rFonts w:ascii="Consolas" w:hAnsi="Consolas" w:cs="Consolas"/>
+          <w:color w:val="333333"/>
+          <w:sz w:val="18"/>
+          <w:szCs w:val="18"/>
+        </w:rPr>
+        <w:t>ascontinuous</w:t>
+      </w:r>
+      <w:proofErr w:type="spellEnd"/>
       <w:r>
         <w:rPr>
           <w:rFonts w:ascii="Consolas" w:eastAsiaTheme="minorEastAsia" w:hAnsi="Consolas" w:cs="Consolas" w:hint="eastAsia"/>
@@ -4248,16 +4380,16 @@
           <w:sz w:val="18"/>
           <w:szCs w:val="18"/>
         </w:rPr>
-        <w:t>す２行目の</w:t>
-      </w:r>
-      <w:r>
-        <w:rPr>
-          <w:rFonts w:ascii="Consolas" w:hAnsi="Consolas" w:cs="Consolas"/>
-          <w:color w:val="333333"/>
-          <w:sz w:val="18"/>
-          <w:szCs w:val="18"/>
-        </w:rPr>
-        <w:t xml:space="preserve"> </w:t>
+        <w:t>というのは、学歴や収入を独立変数として使う場合には連続量として回帰分析に投入することを指定している。</w:t>
+      </w:r>
+      <w:r>
+        <w:rPr>
+          <w:rFonts w:ascii="Consolas" w:eastAsiaTheme="minorEastAsia" w:hAnsi="Consolas" w:cs="Consolas" w:hint="eastAsia"/>
+          <w:color w:val="333333"/>
+          <w:sz w:val="18"/>
+          <w:szCs w:val="18"/>
+        </w:rPr>
+        <w:t>３行目の</w:t>
       </w:r>
       <w:r>
         <w:rPr>
@@ -4276,7 +4408,7 @@
           <w:sz w:val="18"/>
           <w:szCs w:val="18"/>
         </w:rPr>
-        <w:t>ologit</w:t>
+        <w:t>logit</w:t>
       </w:r>
       <w:proofErr w:type="spellEnd"/>
       <w:r>
@@ -4286,16 +4418,7 @@
           <w:sz w:val="18"/>
           <w:szCs w:val="18"/>
         </w:rPr>
-        <w:t xml:space="preserve"> </w:t>
-      </w:r>
-      <w:r>
-        <w:rPr>
-          <w:rFonts w:ascii="Consolas" w:hAnsi="Consolas" w:cs="Consolas"/>
-          <w:color w:val="333333"/>
-          <w:sz w:val="18"/>
-          <w:szCs w:val="18"/>
-        </w:rPr>
-        <w:t xml:space="preserve">, </w:t>
+        <w:t xml:space="preserve">) </w:t>
       </w:r>
       <w:proofErr w:type="spellStart"/>
       <w:r>
@@ -4305,157 +4428,7 @@
           <w:sz w:val="18"/>
           <w:szCs w:val="18"/>
         </w:rPr>
-        <w:t>ascontinuous</w:t>
-      </w:r>
-      <w:proofErr w:type="spellEnd"/>
-      <w:r>
-        <w:rPr>
-          <w:rFonts w:ascii="Consolas" w:hAnsi="Consolas" w:cs="Consolas"/>
-          <w:color w:val="333333"/>
-          <w:sz w:val="18"/>
-          <w:szCs w:val="18"/>
-        </w:rPr>
-        <w:t xml:space="preserve"> )  q3 q6 </w:t>
-      </w:r>
-      <w:r>
-        <w:rPr>
-          <w:rFonts w:asciiTheme="minorEastAsia" w:eastAsiaTheme="minorEastAsia" w:hAnsiTheme="minorEastAsia" w:cs="Consolas" w:hint="eastAsia"/>
-          <w:color w:val="333333"/>
-          <w:sz w:val="18"/>
-          <w:szCs w:val="18"/>
-        </w:rPr>
-        <w:t>というのは従属変数が</w:t>
-      </w:r>
-      <w:r>
-        <w:rPr>
-          <w:rFonts w:asciiTheme="minorEastAsia" w:eastAsiaTheme="minorEastAsia" w:hAnsiTheme="minorEastAsia" w:cs="Consolas"/>
-          <w:color w:val="333333"/>
-          <w:sz w:val="18"/>
-          <w:szCs w:val="18"/>
-        </w:rPr>
-        <w:t>Q3</w:t>
-      </w:r>
-      <w:r>
-        <w:rPr>
-          <w:rFonts w:asciiTheme="minorEastAsia" w:eastAsiaTheme="minorEastAsia" w:hAnsiTheme="minorEastAsia" w:cs="Consolas" w:hint="eastAsia"/>
-          <w:color w:val="333333"/>
-          <w:sz w:val="18"/>
-          <w:szCs w:val="18"/>
-        </w:rPr>
-        <w:t>もしくは</w:t>
-      </w:r>
-      <w:r>
-        <w:rPr>
-          <w:rFonts w:asciiTheme="minorEastAsia" w:eastAsiaTheme="minorEastAsia" w:hAnsiTheme="minorEastAsia" w:cs="Consolas"/>
-          <w:color w:val="333333"/>
-          <w:sz w:val="18"/>
-          <w:szCs w:val="18"/>
-        </w:rPr>
-        <w:t>Q6</w:t>
-      </w:r>
-      <w:r>
-        <w:rPr>
-          <w:rFonts w:asciiTheme="minorEastAsia" w:eastAsiaTheme="minorEastAsia" w:hAnsiTheme="minorEastAsia" w:cs="Consolas" w:hint="eastAsia"/>
-          <w:color w:val="333333"/>
-          <w:sz w:val="18"/>
-          <w:szCs w:val="18"/>
-        </w:rPr>
-        <w:t>で</w:t>
-      </w:r>
-      <w:r>
-        <w:rPr>
-          <w:rFonts w:asciiTheme="minorEastAsia" w:eastAsiaTheme="minorEastAsia" w:hAnsiTheme="minorEastAsia" w:cs="Consolas" w:hint="eastAsia"/>
-          <w:color w:val="333333"/>
-          <w:sz w:val="18"/>
-          <w:szCs w:val="18"/>
-        </w:rPr>
-        <w:t>補完のモデルは順序ロジットモデルを選択しているということである。オプションの</w:t>
-      </w:r>
-      <w:proofErr w:type="spellStart"/>
-      <w:r>
-        <w:rPr>
-          <w:rFonts w:ascii="Consolas" w:hAnsi="Consolas" w:cs="Consolas"/>
-          <w:color w:val="333333"/>
-          <w:sz w:val="18"/>
-          <w:szCs w:val="18"/>
-        </w:rPr>
-        <w:t>ascontinuous</w:t>
-      </w:r>
-      <w:proofErr w:type="spellEnd"/>
-      <w:r>
-        <w:rPr>
-          <w:rFonts w:ascii="Consolas" w:eastAsiaTheme="minorEastAsia" w:hAnsi="Consolas" w:cs="Consolas" w:hint="eastAsia"/>
-          <w:color w:val="333333"/>
-          <w:sz w:val="18"/>
-          <w:szCs w:val="18"/>
-        </w:rPr>
-        <w:t>というのは、学歴や収入を独立変数として使う場合には連続量として回帰分析に投入することを指定している。</w:t>
-      </w:r>
-      <w:r>
-        <w:rPr>
-          <w:rFonts w:ascii="Consolas" w:eastAsiaTheme="minorEastAsia" w:hAnsi="Consolas" w:cs="Consolas" w:hint="eastAsia"/>
-          <w:color w:val="333333"/>
-          <w:sz w:val="18"/>
-          <w:szCs w:val="18"/>
-        </w:rPr>
-        <w:t>３行目の</w:t>
-      </w:r>
-      <w:r>
-        <w:rPr>
-          <w:rFonts w:ascii="Consolas" w:hAnsi="Consolas" w:cs="Consolas"/>
-          <w:color w:val="333333"/>
-          <w:sz w:val="18"/>
-          <w:szCs w:val="18"/>
-        </w:rPr>
-        <w:t>(</w:t>
-      </w:r>
-      <w:proofErr w:type="spellStart"/>
-      <w:r>
-        <w:rPr>
-          <w:rFonts w:ascii="Consolas" w:hAnsi="Consolas" w:cs="Consolas"/>
-          <w:color w:val="333333"/>
-          <w:sz w:val="18"/>
-          <w:szCs w:val="18"/>
-        </w:rPr>
-        <w:t>lo</w:t>
-      </w:r>
-      <w:r>
-        <w:rPr>
-          <w:rFonts w:ascii="Consolas" w:hAnsi="Consolas" w:cs="Consolas"/>
-          <w:color w:val="333333"/>
-          <w:sz w:val="18"/>
-          <w:szCs w:val="18"/>
-        </w:rPr>
-        <w:t>git</w:t>
-      </w:r>
-      <w:proofErr w:type="spellEnd"/>
-      <w:r>
-        <w:rPr>
-          <w:rFonts w:ascii="Consolas" w:hAnsi="Consolas" w:cs="Consolas"/>
-          <w:color w:val="333333"/>
-          <w:sz w:val="18"/>
-          <w:szCs w:val="18"/>
-        </w:rPr>
-        <w:t xml:space="preserve">) </w:t>
-      </w:r>
-      <w:proofErr w:type="spellStart"/>
-      <w:r>
-        <w:rPr>
-          <w:rFonts w:ascii="Consolas" w:hAnsi="Consolas" w:cs="Consolas"/>
-          <w:color w:val="333333"/>
-          <w:sz w:val="18"/>
-          <w:szCs w:val="18"/>
-        </w:rPr>
-        <w:t>EverWor</w:t>
-      </w:r>
-      <w:r>
-        <w:rPr>
-          <w:rFonts w:ascii="Consolas" w:hAnsi="Consolas" w:cs="Consolas"/>
-          <w:color w:val="333333"/>
-          <w:sz w:val="18"/>
-          <w:szCs w:val="18"/>
-        </w:rPr>
-        <w:t>ked</w:t>
+        <w:t>EverWorked</w:t>
       </w:r>
       <w:proofErr w:type="spellEnd"/>
       <w:r>
@@ -4574,7 +4547,7 @@
         <w:pStyle w:val="HTMLPreformatted"/>
         <w:spacing w:line="240" w:lineRule="atLeast"/>
         <w:rPr>
-          <w:rFonts w:ascii="Consolas" w:eastAsiaTheme="minorEastAsia" w:hAnsi="Consolas" w:cs="Consolas" w:hint="eastAsia"/>
+          <w:rFonts w:ascii="Consolas" w:eastAsiaTheme="minorEastAsia" w:hAnsi="Consolas" w:cs="Consolas"/>
           <w:color w:val="333333"/>
           <w:sz w:val="18"/>
           <w:szCs w:val="18"/>
@@ -4863,17 +4836,10 @@
         <w:t xml:space="preserve"> replace noisily</w:t>
       </w:r>
     </w:p>
-    <w:p>
-      <w:pPr>
-        <w:rPr>
-          <w:rFonts w:hint="eastAsia"/>
-        </w:rPr>
-      </w:pPr>
-    </w:p>
-    <w:p>
-      <w:pPr>
-        <w:rPr>
-          <w:rFonts w:hint="eastAsia"/>
+    <w:p/>
+    <w:p>
+      <w:pPr>
+        <w:rPr>
           <w:sz w:val="18"/>
         </w:rPr>
       </w:pPr>
@@ -4926,6 +4892,344 @@
           <w:rFonts w:hint="eastAsia"/>
         </w:rPr>
       </w:pPr>
+    </w:p>
+    <w:p>
+      <w:pPr>
+        <w:rPr>
+          <w:b/>
+        </w:rPr>
+      </w:pPr>
+      <w:r>
+        <w:rPr>
+          <w:b/>
+        </w:rPr>
+        <w:br w:type="page"/>
+      </w:r>
+    </w:p>
+    <w:p>
+      <w:pPr>
+        <w:rPr>
+          <w:rFonts w:hint="eastAsia"/>
+          <w:b/>
+        </w:rPr>
+      </w:pPr>
+      <w:r>
+        <w:rPr>
+          <w:rFonts w:hint="eastAsia"/>
+          <w:b/>
+        </w:rPr>
+        <w:lastRenderedPageBreak/>
+        <w:t>補完をする際のモデルの</w:t>
+      </w:r>
+      <w:r>
+        <w:rPr>
+          <w:b/>
+        </w:rPr>
+        <w:t>specification</w:t>
+      </w:r>
+      <w:r>
+        <w:rPr>
+          <w:rFonts w:hint="eastAsia"/>
+          <w:b/>
+        </w:rPr>
+        <w:t>の</w:t>
+      </w:r>
+      <w:r>
+        <w:rPr>
+          <w:rFonts w:hint="eastAsia"/>
+          <w:b/>
+        </w:rPr>
+        <w:t>推奨</w:t>
+      </w:r>
+      <w:r>
+        <w:rPr>
+          <w:rFonts w:hint="eastAsia"/>
+          <w:b/>
+        </w:rPr>
+        <w:t>される方法</w:t>
+      </w:r>
+    </w:p>
+    <w:p>
+      <w:pPr>
+        <w:rPr>
+          <w:rFonts w:hint="eastAsia"/>
+        </w:rPr>
+      </w:pPr>
+      <w:r>
+        <w:rPr>
+          <w:rFonts w:hint="eastAsia"/>
+        </w:rPr>
+        <w:t>欠損値を補完する際</w:t>
+      </w:r>
+      <w:r>
+        <w:rPr>
+          <w:rFonts w:hint="eastAsia"/>
+        </w:rPr>
+        <w:t>は</w:t>
+      </w:r>
+      <w:r>
+        <w:rPr>
+          <w:rFonts w:hint="eastAsia"/>
+        </w:rPr>
+        <w:t>、</w:t>
+      </w:r>
+      <w:r>
+        <w:rPr>
+          <w:rFonts w:hint="eastAsia"/>
+        </w:rPr>
+        <w:t>出来るだけ補完する対象の変数の尺度を考慮した推定をすることが望ましい。例えば性別であれば。０か１の値をとる</w:t>
+      </w:r>
+      <w:r>
+        <w:rPr>
+          <w:rFonts w:hint="eastAsia"/>
+        </w:rPr>
+        <w:t>離散</w:t>
+      </w:r>
+      <w:r>
+        <w:rPr>
+          <w:rFonts w:hint="eastAsia"/>
+        </w:rPr>
+        <w:t>変数にしたうえで、</w:t>
+      </w:r>
+      <w:r>
+        <w:rPr>
+          <w:rFonts w:hint="eastAsia"/>
+        </w:rPr>
+        <w:t>ロジットモデルで補完するなどである。</w:t>
+      </w:r>
+      <w:r>
+        <w:rPr>
+          <w:rFonts w:hint="eastAsia"/>
+        </w:rPr>
+        <w:t>ここで、性別を補完する際に線形回帰などを用いると、線形回帰の従属変数は理論的には</w:t>
+      </w:r>
+      <w:r>
+        <w:rPr>
+          <w:rFonts w:hint="eastAsia"/>
+        </w:rPr>
+        <w:t>実数であり</w:t>
+      </w:r>
+      <w:r>
+        <w:rPr>
+          <w:rFonts w:hint="eastAsia"/>
+        </w:rPr>
+        <w:t>負の無限大から正の無限大までの範囲をとりうるので、性別変数に</w:t>
+      </w:r>
+      <w:r>
+        <w:t>-3</w:t>
+      </w:r>
+      <w:r>
+        <w:rPr>
+          <w:rFonts w:hint="eastAsia"/>
+        </w:rPr>
+        <w:t>などの値が補完されることになり都合が悪い。</w:t>
+      </w:r>
+      <w:r>
+        <w:rPr>
+          <w:rFonts w:hint="eastAsia"/>
+        </w:rPr>
+        <w:t>同様に、補完する変数が連続量とみなせる変数（年齢や体重）であればロジットモデルやポワソン</w:t>
+      </w:r>
+      <w:r>
+        <w:rPr>
+          <w:rFonts w:hint="eastAsia"/>
+        </w:rPr>
+        <w:t>モデル</w:t>
+      </w:r>
+      <w:r>
+        <w:rPr>
+          <w:rFonts w:hint="eastAsia"/>
+        </w:rPr>
+        <w:t>よりも、線形回帰が望ましい。</w:t>
+      </w:r>
+      <w:r>
+        <w:rPr>
+          <w:rFonts w:hint="eastAsia"/>
+        </w:rPr>
+        <w:t>また、年齢や体重であれば変数が、整数でなく実数</w:t>
+      </w:r>
+      <w:r>
+        <w:t>(46.54</w:t>
+      </w:r>
+      <w:r>
+        <w:rPr>
+          <w:rFonts w:hint="eastAsia"/>
+        </w:rPr>
+        <w:t>歳</w:t>
+      </w:r>
+      <w:r>
+        <w:t>)</w:t>
+      </w:r>
+      <w:r>
+        <w:rPr>
+          <w:rFonts w:hint="eastAsia"/>
+        </w:rPr>
+        <w:t>でも</w:t>
+      </w:r>
+      <w:r>
+        <w:rPr>
+          <w:rFonts w:hint="eastAsia"/>
+        </w:rPr>
+        <w:t>かまない。</w:t>
+      </w:r>
+    </w:p>
+    <w:p>
+      <w:pPr>
+        <w:rPr>
+          <w:rFonts w:hint="eastAsia"/>
+        </w:rPr>
+      </w:pPr>
+      <w:r>
+        <w:rPr>
+          <w:rFonts w:hint="eastAsia"/>
+        </w:rPr>
+        <w:t>したの表に変数のタイプと、推奨されるモデルの特定化の方法をまとめた。</w:t>
+      </w:r>
+      <w:proofErr w:type="spellStart"/>
+      <w:r>
+        <w:rPr>
+          <w:rFonts w:hint="eastAsia"/>
+        </w:rPr>
+        <w:t>Stata</w:t>
+      </w:r>
+      <w:proofErr w:type="spellEnd"/>
+      <w:r>
+        <w:rPr>
+          <w:rFonts w:hint="eastAsia"/>
+        </w:rPr>
+        <w:t>のマニュアルを読めば、さらにいくつか特殊なモデルが可能となっているが基本的には以下のモデルで</w:t>
+      </w:r>
+      <w:r>
+        <w:rPr>
+          <w:rFonts w:hint="eastAsia"/>
+        </w:rPr>
+        <w:t>殆ど</w:t>
+      </w:r>
+      <w:r>
+        <w:rPr>
+          <w:rFonts w:hint="eastAsia"/>
+        </w:rPr>
+        <w:t>のケースを網羅できると考える。</w:t>
+      </w:r>
+      <w:r>
+        <w:rPr>
+          <w:rFonts w:hint="eastAsia"/>
+        </w:rPr>
+        <w:t>他の多くの分析と同様に、異なる方法を用いても同じ目的を達成出来ることがあり、欠損地の補完も例外ではない。</w:t>
+      </w:r>
+      <w:r>
+        <w:rPr>
+          <w:rFonts w:hint="eastAsia"/>
+        </w:rPr>
+        <w:t>例えば、どの新聞を購読するか</w:t>
+      </w:r>
+      <w:r>
+        <w:rPr>
+          <w:rFonts w:hint="eastAsia"/>
+        </w:rPr>
+        <w:t>という質問については、複数の離散変数を用いてそれをロジットモデルで補完することも出来るし、購読している新聞名という名義尺度のまま、多項ロジステックモデルで補完することも出来る。</w:t>
+      </w:r>
+      <w:proofErr w:type="spellStart"/>
+      <w:r>
+        <w:t>Stata</w:t>
+      </w:r>
+      <w:proofErr w:type="spellEnd"/>
+      <w:r>
+        <w:rPr>
+          <w:rFonts w:hint="eastAsia"/>
+        </w:rPr>
+        <w:t>の</w:t>
+      </w:r>
+      <w:proofErr w:type="spellStart"/>
+      <w:r>
+        <w:t>mlogit</w:t>
+      </w:r>
+      <w:proofErr w:type="spellEnd"/>
+      <w:r>
+        <w:rPr>
+          <w:rFonts w:hint="eastAsia"/>
+        </w:rPr>
+        <w:t>はやや不安定であるので、筆者としては名義尺度はダミー化してロジステックモデルで補完することを勧める。</w:t>
+      </w:r>
+    </w:p>
+    <w:p>
+      <w:pPr>
+        <w:rPr>
+          <w:rFonts w:hint="eastAsia"/>
+        </w:rPr>
+      </w:pPr>
+      <w:r>
+        <w:rPr>
+          <w:rFonts w:hint="eastAsia"/>
+        </w:rPr>
+        <w:t>筆者の経験では、出来るだけ推定の方法を単純にしたほうが時間がかからないだけでなく、無用のエラーも減り、</w:t>
+      </w:r>
+      <w:r>
+        <w:rPr>
+          <w:rFonts w:hint="eastAsia"/>
+        </w:rPr>
+        <w:t>望ましい。</w:t>
+      </w:r>
+      <w:r>
+        <w:rPr>
+          <w:rFonts w:hint="eastAsia"/>
+        </w:rPr>
+        <w:t>例えば、新聞紙の名前変数を分析に使うために補完をしたいとする。しかし、分析上は「朝日新聞読者」か「それ以外」にしか関心がないとする。その場合は名義尺度として扱うよりも、</w:t>
+      </w:r>
+      <w:r>
+        <w:rPr>
+          <w:rFonts w:hint="eastAsia"/>
+        </w:rPr>
+        <w:t>2</w:t>
+      </w:r>
+      <w:r>
+        <w:rPr>
+          <w:rFonts w:hint="eastAsia"/>
+        </w:rPr>
+        <w:t>値の離散変数にしてしまってから補完をすることを勧める。</w:t>
+      </w:r>
+    </w:p>
+    <w:p>
+      <w:pPr>
+        <w:rPr>
+          <w:rFonts w:hint="eastAsia"/>
+        </w:rPr>
+      </w:pPr>
+      <w:r>
+        <w:rPr>
+          <w:rFonts w:hint="eastAsia"/>
+        </w:rPr>
+        <w:t>また、補完モデルは回帰分析そのものなので、</w:t>
+      </w:r>
+      <w:r>
+        <w:rPr>
+          <w:rFonts w:hint="eastAsia"/>
+        </w:rPr>
+        <w:t>基本的には単純であればあるほどロバストなモデルになる。具体的には、独立変数の数（推定される係数の数）をむやみに増やさない。外れ値などは処理しておくである。</w:t>
+      </w:r>
+    </w:p>
+    <w:p>
+      <w:pPr>
+        <w:rPr>
+          <w:rFonts w:hint="eastAsia"/>
+        </w:rPr>
+      </w:pPr>
+      <w:proofErr w:type="spellStart"/>
+      <w:r>
+        <w:rPr>
+          <w:rFonts w:hint="eastAsia"/>
+        </w:rPr>
+        <w:t>Stata</w:t>
+      </w:r>
+      <w:proofErr w:type="spellEnd"/>
+      <w:r>
+        <w:rPr>
+          <w:rFonts w:hint="eastAsia"/>
+        </w:rPr>
+        <w:t>は</w:t>
+      </w:r>
+      <w:bookmarkStart w:id="1" w:name="_GoBack"/>
+      <w:bookmarkEnd w:id="1"/>
     </w:p>
     <w:tbl>
       <w:tblPr>
@@ -4934,14 +5238,15 @@
         <w:tblLook w:val="04A0" w:firstRow="1" w:lastRow="0" w:firstColumn="1" w:lastColumn="0" w:noHBand="0" w:noVBand="1"/>
       </w:tblPr>
       <w:tblGrid>
-        <w:gridCol w:w="2808"/>
-        <w:gridCol w:w="1350"/>
-        <w:gridCol w:w="3330"/>
+        <w:gridCol w:w="2466"/>
+        <w:gridCol w:w="1422"/>
+        <w:gridCol w:w="2744"/>
+        <w:gridCol w:w="2944"/>
       </w:tblGrid>
       <w:tr>
         <w:tc>
           <w:tcPr>
-            <w:tcW w:w="2808" w:type="dxa"/>
+            <w:tcW w:w="2466" w:type="dxa"/>
           </w:tcPr>
           <w:p>
             <w:r>
@@ -4954,7 +5259,7 @@
         </w:tc>
         <w:tc>
           <w:tcPr>
-            <w:tcW w:w="1350" w:type="dxa"/>
+            <w:tcW w:w="1422" w:type="dxa"/>
           </w:tcPr>
           <w:p>
             <w:r>
@@ -4967,85 +5272,7 @@
         </w:tc>
         <w:tc>
           <w:tcPr>
-            <w:tcW w:w="3330" w:type="dxa"/>
-          </w:tcPr>
-          <w:p>
-            <w:r>
-              <w:rPr>
-                <w:rFonts w:hint="eastAsia"/>
-              </w:rPr>
-              <w:t>例</w:t>
-            </w:r>
-          </w:p>
-        </w:tc>
-      </w:tr>
-      <w:tr>
-        <w:tc>
-          <w:tcPr>
-            <w:tcW w:w="2808" w:type="dxa"/>
-          </w:tcPr>
-          <w:p>
-            <w:r>
-              <w:rPr>
-                <w:rFonts w:hint="eastAsia"/>
-              </w:rPr>
-              <w:t>離散変数</w:t>
-            </w:r>
-          </w:p>
-        </w:tc>
-        <w:tc>
-          <w:tcPr>
-            <w:tcW w:w="1350" w:type="dxa"/>
-          </w:tcPr>
-          <w:p>
-            <w:proofErr w:type="spellStart"/>
-            <w:r>
-              <w:t>logit</w:t>
-            </w:r>
-            <w:proofErr w:type="spellEnd"/>
-          </w:p>
-        </w:tc>
-        <w:tc>
-          <w:tcPr>
-            <w:tcW w:w="3330" w:type="dxa"/>
-          </w:tcPr>
-          <w:p>
-            <w:r>
-              <w:rPr>
-                <w:rFonts w:hint="eastAsia"/>
-              </w:rPr>
-              <w:t>性別、新聞購読、投票したか否か</w:t>
-            </w:r>
-          </w:p>
-        </w:tc>
-      </w:tr>
-      <w:tr>
-        <w:tc>
-          <w:tcPr>
-            <w:tcW w:w="2808" w:type="dxa"/>
-          </w:tcPr>
-          <w:p>
-            <w:r>
-              <w:rPr>
-                <w:rFonts w:hint="eastAsia"/>
-              </w:rPr>
-              <w:t>連続変数</w:t>
-            </w:r>
-          </w:p>
-        </w:tc>
-        <w:tc>
-          <w:tcPr>
-            <w:tcW w:w="1350" w:type="dxa"/>
-          </w:tcPr>
-          <w:p>
-            <w:r>
-              <w:t>regress</w:t>
-            </w:r>
-          </w:p>
-        </w:tc>
-        <w:tc>
-          <w:tcPr>
-            <w:tcW w:w="3330" w:type="dxa"/>
+            <w:tcW w:w="2744" w:type="dxa"/>
           </w:tcPr>
           <w:p>
             <w:pPr>
@@ -5057,7 +5284,20 @@
               <w:rPr>
                 <w:rFonts w:hint="eastAsia"/>
               </w:rPr>
-              <w:t>年齢、体重、収入の額</w:t>
+              <w:t>補完される値</w:t>
+            </w:r>
+          </w:p>
+        </w:tc>
+        <w:tc>
+          <w:tcPr>
+            <w:tcW w:w="2944" w:type="dxa"/>
+          </w:tcPr>
+          <w:p>
+            <w:r>
+              <w:rPr>
+                <w:rFonts w:hint="eastAsia"/>
+              </w:rPr>
+              <w:t>例</w:t>
             </w:r>
           </w:p>
         </w:tc>
@@ -5065,32 +5305,32 @@
       <w:tr>
         <w:tc>
           <w:tcPr>
-            <w:tcW w:w="2808" w:type="dxa"/>
+            <w:tcW w:w="2466" w:type="dxa"/>
           </w:tcPr>
           <w:p>
             <w:r>
               <w:rPr>
                 <w:rFonts w:hint="eastAsia"/>
               </w:rPr>
-              <w:t>順序変数</w:t>
+              <w:t>離散変数</w:t>
             </w:r>
           </w:p>
         </w:tc>
         <w:tc>
           <w:tcPr>
-            <w:tcW w:w="1350" w:type="dxa"/>
+            <w:tcW w:w="1422" w:type="dxa"/>
           </w:tcPr>
           <w:p>
             <w:proofErr w:type="spellStart"/>
             <w:r>
-              <w:t>ologit</w:t>
+              <w:t>logit</w:t>
             </w:r>
             <w:proofErr w:type="spellEnd"/>
           </w:p>
         </w:tc>
         <w:tc>
           <w:tcPr>
-            <w:tcW w:w="3330" w:type="dxa"/>
+            <w:tcW w:w="2744" w:type="dxa"/>
           </w:tcPr>
           <w:p>
             <w:pPr>
@@ -5102,7 +5342,29 @@
               <w:rPr>
                 <w:rFonts w:hint="eastAsia"/>
               </w:rPr>
-              <w:t>順序変数として尋ねられた学歴・収入・態度など</w:t>
+              <w:t>整数</w:t>
+            </w:r>
+            <w:r>
+              <w:t xml:space="preserve"> </w:t>
+            </w:r>
+            <w:r>
+              <w:rPr>
+                <w:rFonts w:hint="eastAsia"/>
+              </w:rPr>
+              <w:t>０か１</w:t>
+            </w:r>
+          </w:p>
+        </w:tc>
+        <w:tc>
+          <w:tcPr>
+            <w:tcW w:w="2944" w:type="dxa"/>
+          </w:tcPr>
+          <w:p>
+            <w:r>
+              <w:rPr>
+                <w:rFonts w:hint="eastAsia"/>
+              </w:rPr>
+              <w:t>性別、新聞購読、投票したか否か</w:t>
             </w:r>
           </w:p>
         </w:tc>
@@ -5110,32 +5372,30 @@
       <w:tr>
         <w:tc>
           <w:tcPr>
-            <w:tcW w:w="2808" w:type="dxa"/>
+            <w:tcW w:w="2466" w:type="dxa"/>
           </w:tcPr>
           <w:p>
             <w:r>
               <w:rPr>
                 <w:rFonts w:hint="eastAsia"/>
               </w:rPr>
-              <w:t>名義変数</w:t>
+              <w:t>連続変数</w:t>
             </w:r>
           </w:p>
         </w:tc>
         <w:tc>
           <w:tcPr>
-            <w:tcW w:w="1350" w:type="dxa"/>
+            <w:tcW w:w="1422" w:type="dxa"/>
           </w:tcPr>
           <w:p>
-            <w:proofErr w:type="spellStart"/>
-            <w:r>
-              <w:t>mlogit</w:t>
-            </w:r>
-            <w:proofErr w:type="spellEnd"/>
+            <w:r>
+              <w:t>regress</w:t>
+            </w:r>
           </w:p>
         </w:tc>
         <w:tc>
           <w:tcPr>
-            <w:tcW w:w="3330" w:type="dxa"/>
+            <w:tcW w:w="2744" w:type="dxa"/>
           </w:tcPr>
           <w:p>
             <w:pPr>
@@ -5147,7 +5407,20 @@
               <w:rPr>
                 <w:rFonts w:hint="eastAsia"/>
               </w:rPr>
-              <w:t>相互背反な名義尺度。人種・職業・居住地など</w:t>
+              <w:t>実数</w:t>
+            </w:r>
+          </w:p>
+        </w:tc>
+        <w:tc>
+          <w:tcPr>
+            <w:tcW w:w="2944" w:type="dxa"/>
+          </w:tcPr>
+          <w:p>
+            <w:r>
+              <w:rPr>
+                <w:rFonts w:hint="eastAsia"/>
+              </w:rPr>
+              <w:t>年齢、体重、収入の額</w:t>
             </w:r>
           </w:p>
         </w:tc>
@@ -5155,7 +5428,32 @@
       <w:tr>
         <w:tc>
           <w:tcPr>
-            <w:tcW w:w="2808" w:type="dxa"/>
+            <w:tcW w:w="2466" w:type="dxa"/>
+          </w:tcPr>
+          <w:p>
+            <w:r>
+              <w:rPr>
+                <w:rFonts w:hint="eastAsia"/>
+              </w:rPr>
+              <w:t>順序変数</w:t>
+            </w:r>
+          </w:p>
+        </w:tc>
+        <w:tc>
+          <w:tcPr>
+            <w:tcW w:w="1422" w:type="dxa"/>
+          </w:tcPr>
+          <w:p>
+            <w:proofErr w:type="spellStart"/>
+            <w:r>
+              <w:t>ologit</w:t>
+            </w:r>
+            <w:proofErr w:type="spellEnd"/>
+          </w:p>
+        </w:tc>
+        <w:tc>
+          <w:tcPr>
+            <w:tcW w:w="2744" w:type="dxa"/>
           </w:tcPr>
           <w:p>
             <w:pPr>
@@ -5163,29 +5461,62 @@
                 <w:rFonts w:hint="eastAsia"/>
               </w:rPr>
             </w:pPr>
+            <w:proofErr w:type="spellStart"/>
+            <w:r>
+              <w:t>Stata</w:t>
+            </w:r>
+            <w:proofErr w:type="spellEnd"/>
             <w:r>
               <w:rPr>
                 <w:rFonts w:hint="eastAsia"/>
               </w:rPr>
-              <w:t>ポワソン分布に従う変数</w:t>
+              <w:t>では通常は整数として扱われる</w:t>
             </w:r>
           </w:p>
         </w:tc>
         <w:tc>
           <w:tcPr>
-            <w:tcW w:w="1350" w:type="dxa"/>
+            <w:tcW w:w="2944" w:type="dxa"/>
+          </w:tcPr>
+          <w:p>
+            <w:r>
+              <w:rPr>
+                <w:rFonts w:hint="eastAsia"/>
+              </w:rPr>
+              <w:t>順序変数として尋ねられた学歴・収入・態度など</w:t>
+            </w:r>
+          </w:p>
+        </w:tc>
+      </w:tr>
+      <w:tr>
+        <w:tc>
+          <w:tcPr>
+            <w:tcW w:w="2466" w:type="dxa"/>
+          </w:tcPr>
+          <w:p>
+            <w:r>
+              <w:rPr>
+                <w:rFonts w:hint="eastAsia"/>
+              </w:rPr>
+              <w:t>名義変数</w:t>
+            </w:r>
+          </w:p>
+        </w:tc>
+        <w:tc>
+          <w:tcPr>
+            <w:tcW w:w="1422" w:type="dxa"/>
           </w:tcPr>
           <w:p>
             <w:proofErr w:type="spellStart"/>
             <w:r>
-              <w:t>poisson</w:t>
+              <w:t>mlogit</w:t>
             </w:r>
             <w:proofErr w:type="spellEnd"/>
           </w:p>
         </w:tc>
         <w:tc>
           <w:tcPr>
-            <w:tcW w:w="3330" w:type="dxa"/>
+            <w:tcW w:w="2744" w:type="dxa"/>
           </w:tcPr>
           <w:p>
             <w:pPr>
@@ -5193,6 +5524,82 @@
                 <w:rFonts w:hint="eastAsia"/>
               </w:rPr>
             </w:pPr>
+            <w:proofErr w:type="spellStart"/>
+            <w:r>
+              <w:t>Stata</w:t>
+            </w:r>
+            <w:proofErr w:type="spellEnd"/>
+            <w:r>
+              <w:rPr>
+                <w:rFonts w:hint="eastAsia"/>
+              </w:rPr>
+              <w:t>では通常は整数として扱われる</w:t>
+            </w:r>
+          </w:p>
+        </w:tc>
+        <w:tc>
+          <w:tcPr>
+            <w:tcW w:w="2944" w:type="dxa"/>
+          </w:tcPr>
+          <w:p>
+            <w:r>
+              <w:rPr>
+                <w:rFonts w:hint="eastAsia"/>
+              </w:rPr>
+              <w:t>相互背反な名義尺度。人種・職業・居住地など</w:t>
+            </w:r>
+          </w:p>
+        </w:tc>
+      </w:tr>
+      <w:tr>
+        <w:tc>
+          <w:tcPr>
+            <w:tcW w:w="2466" w:type="dxa"/>
+          </w:tcPr>
+          <w:p>
+            <w:r>
+              <w:rPr>
+                <w:rFonts w:hint="eastAsia"/>
+              </w:rPr>
+              <w:t>ポワソン分布に従う変数</w:t>
+            </w:r>
+          </w:p>
+        </w:tc>
+        <w:tc>
+          <w:tcPr>
+            <w:tcW w:w="1422" w:type="dxa"/>
+          </w:tcPr>
+          <w:p>
+            <w:proofErr w:type="spellStart"/>
+            <w:r>
+              <w:t>poisson</w:t>
+            </w:r>
+            <w:proofErr w:type="spellEnd"/>
+          </w:p>
+        </w:tc>
+        <w:tc>
+          <w:tcPr>
+            <w:tcW w:w="2744" w:type="dxa"/>
+          </w:tcPr>
+          <w:p>
+            <w:pPr>
+              <w:rPr>
+                <w:rFonts w:hint="eastAsia"/>
+              </w:rPr>
+            </w:pPr>
+            <w:r>
+              <w:rPr>
+                <w:rFonts w:hint="eastAsia"/>
+              </w:rPr>
+              <w:t>正の整数</w:t>
+            </w:r>
+          </w:p>
+        </w:tc>
+        <w:tc>
+          <w:tcPr>
+            <w:tcW w:w="2944" w:type="dxa"/>
+          </w:tcPr>
+          <w:p>
             <w:r>
               <w:rPr>
                 <w:rFonts w:hint="eastAsia"/>
@@ -5203,40 +5610,22 @@
         </w:tc>
       </w:tr>
     </w:tbl>
-    <w:p>
-      <w:pPr>
-        <w:rPr>
-          <w:rFonts w:hint="eastAsia"/>
-        </w:rPr>
-      </w:pPr>
-    </w:p>
-    <w:p>
-      <w:pPr>
-        <w:rPr>
-          <w:rFonts w:hint="eastAsia"/>
-        </w:rPr>
-      </w:pPr>
-      <w:r>
-        <w:rPr>
-          <w:rFonts w:hint="eastAsia"/>
-        </w:rPr>
-        <w:t>上記の表の説明</w:t>
-      </w:r>
-    </w:p>
-    <w:p>
-      <w:pPr>
-        <w:rPr>
-          <w:rFonts w:hint="eastAsia"/>
-        </w:rPr>
-      </w:pPr>
+    <w:p/>
+    <w:p>
+      <w:pPr>
+        <w:rPr>
+          <w:rFonts w:hint="eastAsia"/>
+        </w:rPr>
+      </w:pPr>
+    </w:p>
+    <w:p/>
+    <w:p>
       <w:r>
         <w:rPr>
           <w:rFonts w:hint="eastAsia"/>
         </w:rPr>
         <w:t>つぎに、上級編の補完について</w:t>
       </w:r>
-      <w:bookmarkStart w:id="1" w:name="_GoBack"/>
-      <w:bookmarkEnd w:id="1"/>
     </w:p>
     <w:p/>
     <w:p/>
@@ -5251,7 +5640,6 @@
           <w:rFonts w:hint="eastAsia"/>
           <w:b/>
         </w:rPr>
-        <w:lastRenderedPageBreak/>
         <w:t>多重補完されたデータセットを用いた分析</w:t>
       </w:r>
     </w:p>
@@ -5343,9 +5731,6 @@
     <w:p>
       <w:pPr>
         <w:pStyle w:val="FootnoteText"/>
-        <w:rPr>
-          <w:rFonts w:hint="eastAsia"/>
-        </w:rPr>
       </w:pPr>
       <w:r>
         <w:rPr>
@@ -5360,13 +5745,7 @@
         <w:rPr>
           <w:rFonts w:hint="eastAsia"/>
         </w:rPr>
-        <w:t>標本数が</w:t>
-      </w:r>
-      <w:r>
-        <w:rPr>
-          <w:rFonts w:hint="eastAsia"/>
-        </w:rPr>
-        <w:t>十万や百万件のデータを扱いかつ</w:t>
+        <w:t>標本数が十万や百万件のデータを扱いかつ</w:t>
       </w:r>
       <w:r>
         <w:rPr>
@@ -5449,13 +5828,7 @@
         <w:rPr>
           <w:rFonts w:hint="eastAsia"/>
         </w:rPr>
-        <w:t>までの整数を自由に決められる。</w:t>
-      </w:r>
-      <w:r>
-        <w:rPr>
-          <w:rFonts w:hint="eastAsia"/>
-        </w:rPr>
-        <w:t>これは</w:t>
+        <w:t>までの整数を自由に決められる。これは</w:t>
       </w:r>
       <w:proofErr w:type="spellStart"/>
       <w:r>
@@ -7007,7 +7380,7 @@
 </file>
 
 <file path=customXml/itemProps1.xml><?xml version="1.0" encoding="utf-8"?>
-<ds:datastoreItem xmlns:ds="http://schemas.openxmlformats.org/officeDocument/2006/customXml" ds:itemID="{69568B28-AB7B-4F7A-97AB-8133C05D94E7}">
+<ds:datastoreItem xmlns:ds="http://schemas.openxmlformats.org/officeDocument/2006/customXml" ds:itemID="{462DD381-00B5-4FAF-AD31-D368025E8251}">
   <ds:schemaRefs>
     <ds:schemaRef ds:uri="http://schemas.openxmlformats.org/officeDocument/2006/bibliography"/>
   </ds:schemaRefs>

</xml_diff>